<commit_message>
Figures and tables done
</commit_message>
<xml_diff>
--- a/_alcoholism_patterns/_report/PDG1-RV2-CA-HA.docx
+++ b/_alcoholism_patterns/_report/PDG1-RV2-CA-HA.docx
@@ -572,15 +572,7 @@
         <w:t>En el 2007, la Organización Panamericana de la Salud (OPS) publica el documento “Alcohol y Salud Pública en las Américas: Un caso para la acción” en donde documenta en detalle la extensión del problema en la región de las Américas la cual incluye Norte, Sur y Centroamérica. Según este documento se calcula que el 5.4% de todas las muertes en el 2002 en las Américas estuvieron relacionadas con el alcohol, lo cual comparado con el 3.7% de las cifras mundiales indicaría que el promedio en las Américas es 68% más alto que el promedio en el resto del mun</w:t>
       </w:r>
       <w:r>
-        <w:t xml:space="preserve">do (OPS, 2007). Según </w:t>
-      </w:r>
-      <w:proofErr w:type="spellStart"/>
-      <w:r>
-        <w:t>Monteiro</w:t>
-      </w:r>
-      <w:proofErr w:type="spellEnd"/>
-      <w:r>
-        <w:t xml:space="preserve"> (citado por Salcedo, Palacios y Espinosa, 2011) el consumo de alcohol debe ser considerado como un problema de salud pública en las Américas ya que las cifras medias de morbilidad y mortalidad son 50% mayores que en otras partes del mun</w:t>
+        <w:t>do (OPS, 2007). Según Monteiro (citado por Salcedo, Palacios y Espinosa, 2011) el consumo de alcohol debe ser considerado como un problema de salud pública en las Américas ya que las cifras medias de morbilidad y mortalidad son 50% mayores que en otras partes del mun</w:t>
       </w:r>
       <w:r>
         <w:t>do.</w:t>
@@ -609,22 +601,14 @@
         <w:t xml:space="preserve">universitarios. </w:t>
       </w:r>
       <w:r>
-        <w:t xml:space="preserve">En un estudio realizado por </w:t>
+        <w:t xml:space="preserve">En un estudio realizado por Gantiva, Bello, Vanegas &amp; </w:t>
       </w:r>
       <w:proofErr w:type="spellStart"/>
       <w:r>
-        <w:t>Gantiva</w:t>
+        <w:t>Sastoque</w:t>
       </w:r>
       <w:proofErr w:type="spellEnd"/>
       <w:r>
-        <w:t xml:space="preserve">, Bello, Vanegas &amp; </w:t>
-      </w:r>
-      <w:proofErr w:type="spellStart"/>
-      <w:r>
-        <w:t>Sastoque</w:t>
-      </w:r>
-      <w:proofErr w:type="spellEnd"/>
-      <w:r>
         <w:t xml:space="preserve"> (2010) se encontró que el 42.9%</w:t>
       </w:r>
       <w:r>
@@ -637,26 +621,10 @@
         <w:t>En un estudio posterior realizado por</w:t>
       </w:r>
       <w:r>
-        <w:t xml:space="preserve"> Montaño, Morales, </w:t>
-      </w:r>
-      <w:proofErr w:type="spellStart"/>
-      <w:r>
-        <w:t>Gomez</w:t>
-      </w:r>
-      <w:proofErr w:type="spellEnd"/>
-      <w:r>
-        <w:t>, Vera &amp;</w:t>
-      </w:r>
-      <w:r>
-        <w:t xml:space="preserve"> </w:t>
-      </w:r>
-      <w:proofErr w:type="spellStart"/>
-      <w:r>
-        <w:t>Gantiva</w:t>
-      </w:r>
-      <w:proofErr w:type="spellEnd"/>
-      <w:r>
-        <w:t xml:space="preserve"> (2011)</w:t>
+        <w:t xml:space="preserve"> Montaño, Morales, Gomez, Vera &amp;</w:t>
+      </w:r>
+      <w:r>
+        <w:t xml:space="preserve"> Gantiva (2011)</w:t>
       </w:r>
       <w:r>
         <w:t xml:space="preserve"> con una población de 336 estudiantes de una universidad privada de la ciudad de Bogotá, se encontró que </w:t>
@@ -920,15 +888,7 @@
         <w:t>Gómez</w:t>
       </w:r>
       <w:r>
-        <w:t xml:space="preserve">, Vera &amp; </w:t>
-      </w:r>
-      <w:proofErr w:type="spellStart"/>
-      <w:r>
-        <w:t>Gantiva</w:t>
-      </w:r>
-      <w:proofErr w:type="spellEnd"/>
-      <w:r>
-        <w:t xml:space="preserve"> (2011) encontraron que los hombres obtienen porcentajes superiores en las categorías de consumo de alto riesgo y posible dependencia mientras que entre las mujeres hay más alto porcentaje de abstinencia y consumo </w:t>
+        <w:t xml:space="preserve">, Vera &amp; Gantiva (2011) encontraron que los hombres obtienen porcentajes superiores en las categorías de consumo de alto riesgo y posible dependencia mientras que entre las mujeres hay más alto porcentaje de abstinencia y consumo </w:t>
       </w:r>
       <w:r>
         <w:t>de bajo riesgo. E</w:t>
@@ -983,15 +943,7 @@
         <w:t>studios revisados no</w:t>
       </w:r>
       <w:r>
-        <w:t xml:space="preserve"> especifican la carrera estudiada por los estudiantes universitarios (Lema, Varela y colaboradores, 2011; </w:t>
-      </w:r>
-      <w:proofErr w:type="spellStart"/>
-      <w:r>
-        <w:t>Gantiva</w:t>
-      </w:r>
-      <w:proofErr w:type="spellEnd"/>
-      <w:r>
-        <w:t xml:space="preserve">, Bello, Vanegas y </w:t>
+        <w:t xml:space="preserve"> especifican la carrera estudiada por los estudiantes universitarios (Lema, Varela y colaboradores, 2011; Gantiva, Bello, Vanegas y </w:t>
       </w:r>
       <w:proofErr w:type="spellStart"/>
       <w:r>
@@ -1871,15 +1823,7 @@
         <w:t>, contemplación, preparación, acción y mantenimiento)</w:t>
       </w:r>
       <w:r>
-        <w:t xml:space="preserve"> en el cual se encuentra el sujeto/paciente, proporcionar un desarrollo de habilidades mediante el folleto de auto-ayuda y realizar un seguimiento (Babor y </w:t>
-      </w:r>
-      <w:proofErr w:type="spellStart"/>
-      <w:r>
-        <w:t>Higgins-Biddle</w:t>
-      </w:r>
-      <w:proofErr w:type="spellEnd"/>
-      <w:r>
-        <w:t>, 2001). En 1990</w:t>
+        <w:t xml:space="preserve"> en el cual se encuentra el sujeto/paciente, proporcionar un desarrollo de habilidades mediante el folleto de auto-ayuda y realizar un seguimiento (Babor y Higgins-Biddle, 2001). En 1990</w:t>
       </w:r>
       <w:r>
         <w:t>,</w:t>
@@ -1968,23 +1912,7 @@
         <w:jc w:val="both"/>
       </w:pPr>
       <w:r>
-        <w:t xml:space="preserve">Según el Manual del AUDIT (Babor, </w:t>
-      </w:r>
-      <w:proofErr w:type="spellStart"/>
-      <w:r>
-        <w:t>Higgins-Biddle</w:t>
-      </w:r>
-      <w:proofErr w:type="spellEnd"/>
-      <w:r>
-        <w:t xml:space="preserve">, Saunders y </w:t>
-      </w:r>
-      <w:proofErr w:type="spellStart"/>
-      <w:r>
-        <w:t>Monteiro</w:t>
-      </w:r>
-      <w:proofErr w:type="spellEnd"/>
-      <w:r>
-        <w:t xml:space="preserve">, 2001), el consumo de riesgo está definido como un “patrón de consumo que aumenta el riesgo de </w:t>
+        <w:t xml:space="preserve">Según el Manual del AUDIT (Babor, Higgins-Biddle, Saunders y Monteiro, 2001), el consumo de riesgo está definido como un “patrón de consumo que aumenta el riesgo de </w:t>
       </w:r>
       <w:r>
         <w:lastRenderedPageBreak/>
@@ -3234,23 +3162,7 @@
         <w:t>Según</w:t>
       </w:r>
       <w:r>
-        <w:t xml:space="preserve"> Babor, </w:t>
-      </w:r>
-      <w:proofErr w:type="spellStart"/>
-      <w:r>
-        <w:t>Higgins-Biddle</w:t>
-      </w:r>
-      <w:proofErr w:type="spellEnd"/>
-      <w:r>
-        <w:t xml:space="preserve">, Saunders y </w:t>
-      </w:r>
-      <w:proofErr w:type="spellStart"/>
-      <w:r>
-        <w:t>Monteiro</w:t>
-      </w:r>
-      <w:proofErr w:type="spellEnd"/>
-      <w:r>
-        <w:t xml:space="preserve"> (2001) en su manual AUDIT, l</w:t>
+        <w:t xml:space="preserve"> Babor, Higgins-Biddle, Saunders y Monteiro (2001) en su manual AUDIT, l</w:t>
       </w:r>
       <w:r>
         <w:t>a sensibilidad</w:t>
@@ -3559,23 +3471,7 @@
         <w:t>estas preguntas las que conforman el último dominio de consumo perjudicial de alcohol (</w:t>
       </w:r>
       <w:r>
-        <w:t xml:space="preserve">Babor, </w:t>
-      </w:r>
-      <w:proofErr w:type="spellStart"/>
-      <w:r>
-        <w:t>Higgins-Biddle</w:t>
-      </w:r>
-      <w:proofErr w:type="spellEnd"/>
-      <w:r>
-        <w:t xml:space="preserve">, Saunders y </w:t>
-      </w:r>
-      <w:proofErr w:type="spellStart"/>
-      <w:r>
-        <w:t>Monteiro</w:t>
-      </w:r>
-      <w:proofErr w:type="spellEnd"/>
-      <w:r>
-        <w:t xml:space="preserve">, </w:t>
+        <w:t xml:space="preserve">Babor, Higgins-Biddle, Saunders y Monteiro, </w:t>
       </w:r>
       <w:r>
         <w:t>2001).</w:t>
@@ -3997,23 +3893,7 @@
         <w:t xml:space="preserve">El manual AUDIT </w:t>
       </w:r>
       <w:r>
-        <w:t xml:space="preserve">(Babor, </w:t>
-      </w:r>
-      <w:proofErr w:type="spellStart"/>
-      <w:r>
-        <w:t>Higgins-Biddle</w:t>
-      </w:r>
-      <w:proofErr w:type="spellEnd"/>
-      <w:r>
-        <w:t xml:space="preserve">, Saunders y </w:t>
-      </w:r>
-      <w:proofErr w:type="spellStart"/>
-      <w:r>
-        <w:t>Monteiro</w:t>
-      </w:r>
-      <w:proofErr w:type="spellEnd"/>
-      <w:r>
-        <w:t>, 2001) establece que puntajes totales iguales o superiores a 8 indican consumo de riesgo, consumo perjudicial o un posible consumo de dependencia al alcohol. También recomiendan que si se quiere tener una mayor sensibilidad de la escala, se puede reducir el puntaje total a 7 para mujeres</w:t>
+        <w:t>(Babor, Higgins-Biddle, Saunders y Monteiro, 2001) establece que puntajes totales iguales o superiores a 8 indican consumo de riesgo, consumo perjudicial o un posible consumo de dependencia al alcohol. También recomiendan que si se quiere tener una mayor sensibilidad de la escala, se puede reducir el puntaje total a 7 para mujeres</w:t>
       </w:r>
       <w:r>
         <w:t xml:space="preserve"> y personas mayores de 65 años, pero esto sería a expensas de la especificidad. Finalmente ellos recomiendan interpretar el puntaje total de la siguiente manera: “</w:t>
@@ -4430,13 +4310,8 @@
         <w:t xml:space="preserve"> con</w:t>
       </w:r>
       <w:r>
-        <w:t xml:space="preserve"> video </w:t>
-      </w:r>
-      <w:proofErr w:type="spellStart"/>
-      <w:r>
-        <w:t>beam</w:t>
-      </w:r>
-      <w:proofErr w:type="spellEnd"/>
+        <w:t xml:space="preserve"> video beam</w:t>
+      </w:r>
       <w:r>
         <w:t xml:space="preserve"> </w:t>
       </w:r>
@@ -5944,21 +5819,7 @@
           <w:lang w:val="es-CO"/>
         </w:rPr>
         <w:lastRenderedPageBreak/>
-        <w:t xml:space="preserve">Finalmente, cuando se intenta verificar la incidencia de la carrera sobre el patrón de consumo, se hace necesario utilizar test para el contraste de más de dos poblaciones independientes. El objetivo consiste en probar la hipótesis de igualdad de medianas en todas las poblaciones estudiadas, para esto se hizo uso del Test de </w:t>
-      </w:r>
-      <w:proofErr w:type="spellStart"/>
-      <w:r>
-        <w:rPr>
-          <w:lang w:val="es-CO"/>
-        </w:rPr>
-        <w:t>Kruskal</w:t>
-      </w:r>
-      <w:proofErr w:type="spellEnd"/>
-      <w:r>
-        <w:rPr>
-          <w:lang w:val="es-CO"/>
-        </w:rPr>
-        <w:t>-Wallis. Aquí las hipótesis estadísticas a contrastar son:</w:t>
+        <w:t>Finalmente, cuando se intenta verificar la incidencia de la carrera sobre el patrón de consumo, se hace necesario utilizar test para el contraste de más de dos poblaciones independientes. El objetivo consiste en probar la hipótesis de igualdad de medianas en todas las poblaciones estudiadas, para esto se hizo uso del Test de Kruskal-Wallis. Aquí las hipótesis estadísticas a contrastar son:</w:t>
       </w:r>
     </w:p>
     <w:p>
@@ -6483,20 +6344,11 @@
           <w:b/>
           <w:i/>
         </w:rPr>
-        <w:t xml:space="preserve"> </w:t>
-      </w:r>
-      <w:proofErr w:type="spellStart"/>
+        <w:t xml:space="preserve"> analysis</w:t>
+      </w:r>
       <w:r>
         <w:rPr>
           <w:b/>
-          <w:i/>
-        </w:rPr>
-        <w:t>analysis</w:t>
-      </w:r>
-      <w:proofErr w:type="spellEnd"/>
-      <w:r>
-        <w:rPr>
-          <w:b/>
         </w:rPr>
         <w:t>)</w:t>
       </w:r>
@@ -6511,15 +6363,7 @@
       </w:r>
       <w:r>
         <w:lastRenderedPageBreak/>
-        <w:t xml:space="preserve">Correspondencias Múltiple. El Análisis de Correspondencias Múltiple es una técnica exploratoria </w:t>
-      </w:r>
-      <w:proofErr w:type="spellStart"/>
-      <w:r>
-        <w:t>multivariante</w:t>
-      </w:r>
-      <w:proofErr w:type="spellEnd"/>
-      <w:r>
-        <w:t xml:space="preserve"> que permite explorar y analizar la estructura de interrelaciones para individuos y variables, la cual tiene como input una matriz de variables categóricas en escala nominal.</w:t>
+        <w:t>Correspondencias Múltiple. El Análisis de Correspondencias Múltiple es una técnica exploratoria multivariante que permite explorar y analizar la estructura de interrelaciones para individuos y variables, la cual tiene como input una matriz de variables categóricas en escala nominal.</w:t>
       </w:r>
     </w:p>
     <w:p>
@@ -6614,88 +6458,42 @@
         <w:rPr>
           <w:i/>
         </w:rPr>
-        <w:t xml:space="preserve">principal </w:t>
+        <w:t>principal component analysis</w:t>
+      </w:r>
+      <w:r>
+        <w:t>, técnica exploratoria multivariante para datos numéricos), el MCA intenta descomponer la variabilidad o inercia total en la matriz de datos, que para este caso específico constituye una matriz indicadora (matriz compuesta de 0 y 1’s, donde cada fila corresponde a un individuo y cada columna de la matriz corresponde a una categoría de respuesta de una determinada variable) o una matriz de Burt (matriz compuesta por tablas de contingencia entre todos los posibles pares de variables) en factores no correlacionados, denominados componentes o ejes principales.</w:t>
+      </w:r>
+    </w:p>
+    <w:p>
+      <w:pPr>
+        <w:spacing w:line="480" w:lineRule="auto"/>
+        <w:jc w:val="both"/>
+      </w:pPr>
+    </w:p>
+    <w:p>
+      <w:pPr>
+        <w:spacing w:line="480" w:lineRule="auto"/>
+        <w:jc w:val="both"/>
+      </w:pPr>
+      <w:r>
+        <w:t>Estos nuevos componentes resumen la variación total en orden decreciente, es decir, el primer eje principal explica la mayor parte de la variabilidad de la tabla de datos, mientras el segundo eje explica parte de la variación no explicada por el primero. Finalmente la variación explicada por todos los ejes constituye el 100% de la inercia total de la tabla de datos.</w:t>
+      </w:r>
+    </w:p>
+    <w:p>
+      <w:pPr>
+        <w:spacing w:line="480" w:lineRule="auto"/>
+        <w:jc w:val="both"/>
+      </w:pPr>
+      <w:r>
+        <w:t xml:space="preserve">Dado que las variables son categóricas, el cálculo de las proximidades entre variables e individuos parte del uso de la distancia </w:t>
       </w:r>
       <w:proofErr w:type="spellStart"/>
       <w:r>
-        <w:rPr>
-          <w:i/>
-        </w:rPr>
-        <w:t>component</w:t>
+        <w:t>chi</w:t>
       </w:r>
       <w:proofErr w:type="spellEnd"/>
       <w:r>
-        <w:rPr>
-          <w:i/>
-        </w:rPr>
-        <w:t xml:space="preserve"> </w:t>
-      </w:r>
-      <w:proofErr w:type="spellStart"/>
-      <w:r>
-        <w:rPr>
-          <w:i/>
-        </w:rPr>
-        <w:t>analysis</w:t>
-      </w:r>
-      <w:proofErr w:type="spellEnd"/>
-      <w:r>
-        <w:t xml:space="preserve">, técnica exploratoria </w:t>
-      </w:r>
-      <w:proofErr w:type="spellStart"/>
-      <w:r>
-        <w:t>multivariante</w:t>
-      </w:r>
-      <w:proofErr w:type="spellEnd"/>
-      <w:r>
-        <w:t xml:space="preserve"> para datos numéricos), el MCA intenta descomponer la variabilidad o inercia total en la matriz de datos, que para este caso específico constituye una matriz indicadora (matriz compuesta de 0 y 1’s, donde cada fila corresponde a un individuo y cada columna de la matriz corresponde a una categoría de respuesta de una determinada variable) o una matriz de </w:t>
-      </w:r>
-      <w:proofErr w:type="spellStart"/>
-      <w:r>
-        <w:t>Burt</w:t>
-      </w:r>
-      <w:proofErr w:type="spellEnd"/>
-      <w:r>
-        <w:t xml:space="preserve"> (matriz compuesta por tablas de contingencia entre todos los posibles pares de variables) en factores no correlacionados, denominados componentes o ejes principales.</w:t>
-      </w:r>
-    </w:p>
-    <w:p>
-      <w:pPr>
-        <w:spacing w:line="480" w:lineRule="auto"/>
-        <w:jc w:val="both"/>
-      </w:pPr>
-    </w:p>
-    <w:p>
-      <w:pPr>
-        <w:spacing w:line="480" w:lineRule="auto"/>
-        <w:jc w:val="both"/>
-      </w:pPr>
-      <w:r>
-        <w:t>Estos nuevos componentes resumen la variación total en orden decreciente, es decir, el primer eje principal explica la mayor parte de la variabilidad de la tabla de datos, mientras el segundo eje explica parte de la variación no explicada por el primero. Finalmente la variación explicada por todos los ejes constituye el 100% de la inercia total de la tabla de datos.</w:t>
-      </w:r>
-    </w:p>
-    <w:p>
-      <w:pPr>
-        <w:spacing w:line="480" w:lineRule="auto"/>
-        <w:jc w:val="both"/>
-      </w:pPr>
-      <w:r>
-        <w:t xml:space="preserve">Dado que las variables son categóricas, el cálculo de las proximidades entre variables e individuos parte del uso de la distancia </w:t>
-      </w:r>
-      <w:proofErr w:type="spellStart"/>
-      <w:r>
-        <w:t>chi</w:t>
-      </w:r>
-      <w:proofErr w:type="spellEnd"/>
-      <w:r>
-        <w:t xml:space="preserve">-cuadrado sobre la matriz indicadora o sobre la matriz de </w:t>
-      </w:r>
-      <w:proofErr w:type="spellStart"/>
-      <w:r>
-        <w:t>Burt</w:t>
-      </w:r>
-      <w:proofErr w:type="spellEnd"/>
-      <w:r>
-        <w:t>. Con esto los individuos y/o variables que muestran un patrón de respuesta promedio se encuentran en la coordenada del origen (punto 0,0 en el plano), mientras que los individuos que se alejan del origen muestran un patrón de respuesta con algunas particularidades a destacar, se ven caracterizados por las variables que muestran la mayor influencia en la composición de los ejes principales.</w:t>
+        <w:t>-cuadrado sobre la matriz indicadora o sobre la matriz de Burt. Con esto los individuos y/o variables que muestran un patrón de respuesta promedio se encuentran en la coordenada del origen (punto 0,0 en el plano), mientras que los individuos que se alejan del origen muestran un patrón de respuesta con algunas particularidades a destacar, se ven caracterizados por las variables que muestran la mayor influencia en la composición de los ejes principales.</w:t>
       </w:r>
     </w:p>
     <w:p>
@@ -9359,17 +9157,8 @@
           <w:rFonts w:eastAsiaTheme="minorEastAsia"/>
           <w:lang w:val="es-CO" w:eastAsia="ja-JP"/>
         </w:rPr>
-        <w:t xml:space="preserve"> de </w:t>
-      </w:r>
-      <w:proofErr w:type="spellStart"/>
-      <w:r>
-        <w:rPr>
-          <w:rFonts w:eastAsiaTheme="minorEastAsia"/>
-          <w:lang w:val="es-CO" w:eastAsia="ja-JP"/>
-        </w:rPr>
-        <w:t>Spearman</w:t>
-      </w:r>
-      <w:proofErr w:type="spellEnd"/>
+        <w:t xml:space="preserve"> de Spearman</w:t>
+      </w:r>
       <w:r>
         <w:rPr>
           <w:rFonts w:eastAsiaTheme="minorEastAsia"/>
@@ -9665,23 +9454,7 @@
           <w:rFonts w:eastAsiaTheme="minorEastAsia"/>
           <w:lang w:val="es-CO" w:eastAsia="ja-JP"/>
         </w:rPr>
-        <w:t xml:space="preserve">Examinando los coeficientes estimados se estima una leve relación positiva entre la edad y el puntaje AUDIT (Coeficiente de </w:t>
-      </w:r>
-      <w:proofErr w:type="spellStart"/>
-      <w:r>
-        <w:rPr>
-          <w:rFonts w:eastAsiaTheme="minorEastAsia"/>
-          <w:lang w:val="es-CO" w:eastAsia="ja-JP"/>
-        </w:rPr>
-        <w:t>Spearman</w:t>
-      </w:r>
-      <w:proofErr w:type="spellEnd"/>
-      <w:r>
-        <w:rPr>
-          <w:rFonts w:eastAsiaTheme="minorEastAsia"/>
-          <w:lang w:val="es-CO" w:eastAsia="ja-JP"/>
-        </w:rPr>
-        <w:t>: 0.</w:t>
+        <w:t>Examinando los coeficientes estimados se estima una leve relación positiva entre la edad y el puntaje AUDIT (Coeficiente de Spearman: 0.</w:t>
       </w:r>
       <w:r>
         <w:rPr>
@@ -10546,46 +10319,14 @@
           <w:rFonts w:eastAsiaTheme="minorEastAsia"/>
           <w:lang w:val="es-CO" w:eastAsia="ja-JP"/>
         </w:rPr>
-        <w:t xml:space="preserve"> test </w:t>
-      </w:r>
-      <w:proofErr w:type="spellStart"/>
-      <w:r>
-        <w:rPr>
-          <w:rFonts w:eastAsiaTheme="minorEastAsia"/>
-          <w:lang w:val="es-CO" w:eastAsia="ja-JP"/>
-        </w:rPr>
-        <w:t>Kruskal</w:t>
-      </w:r>
-      <w:proofErr w:type="spellEnd"/>
-      <w:r>
-        <w:rPr>
-          <w:rFonts w:eastAsiaTheme="minorEastAsia"/>
-          <w:lang w:val="es-CO" w:eastAsia="ja-JP"/>
-        </w:rPr>
-        <w:t>-Wallis con verificar la existencia de diferencias estadísticamente significativas entre más de dos grupos</w:t>
-      </w:r>
-      <w:r>
-        <w:rPr>
-          <w:rFonts w:eastAsiaTheme="minorEastAsia"/>
-          <w:lang w:val="es-CO" w:eastAsia="ja-JP"/>
-        </w:rPr>
-        <w:t xml:space="preserve"> (Estadístico </w:t>
-      </w:r>
-      <w:proofErr w:type="spellStart"/>
-      <w:r>
-        <w:rPr>
-          <w:rFonts w:eastAsiaTheme="minorEastAsia"/>
-          <w:lang w:val="es-CO" w:eastAsia="ja-JP"/>
-        </w:rPr>
-        <w:t>Kruskal</w:t>
-      </w:r>
-      <w:proofErr w:type="spellEnd"/>
-      <w:r>
-        <w:rPr>
-          <w:rFonts w:eastAsiaTheme="minorEastAsia"/>
-          <w:lang w:val="es-CO" w:eastAsia="ja-JP"/>
-        </w:rPr>
-        <w:t>-</w:t>
+        <w:t xml:space="preserve"> test Kruskal-Wallis con verificar la existencia de diferencias estadísticamente significativas entre más de dos grupos</w:t>
+      </w:r>
+      <w:r>
+        <w:rPr>
+          <w:rFonts w:eastAsiaTheme="minorEastAsia"/>
+          <w:lang w:val="es-CO" w:eastAsia="ja-JP"/>
+        </w:rPr>
+        <w:t xml:space="preserve"> (Estadístico Kruskal-</w:t>
       </w:r>
       <w:r>
         <w:rPr>
@@ -10728,15 +10469,7 @@
         <w:fldChar w:fldCharType="end"/>
       </w:r>
       <w:r>
-        <w:t xml:space="preserve">. </w:t>
-      </w:r>
-      <w:proofErr w:type="spellStart"/>
-      <w:r>
-        <w:t>Boxplot</w:t>
-      </w:r>
-      <w:proofErr w:type="spellEnd"/>
-      <w:r>
-        <w:t xml:space="preserve"> del puntaje AUDIT en función de la carrera que cursa el encuestado</w:t>
+        <w:t>. Boxplot del puntaje AUDIT en función de la carrera que cursa el encuestado</w:t>
       </w:r>
     </w:p>
     <w:p>
@@ -15522,6 +15255,58 @@
         <w:autoSpaceDN w:val="0"/>
         <w:adjustRightInd w:val="0"/>
         <w:spacing w:line="400" w:lineRule="atLeast"/>
+        <w:jc w:val="both"/>
+        <w:rPr>
+          <w:rFonts w:eastAsiaTheme="minorEastAsia"/>
+          <w:lang w:val="es-CO" w:eastAsia="ja-JP"/>
+        </w:rPr>
+      </w:pPr>
+    </w:p>
+    <w:p>
+      <w:pPr>
+        <w:autoSpaceDE w:val="0"/>
+        <w:autoSpaceDN w:val="0"/>
+        <w:adjustRightInd w:val="0"/>
+        <w:spacing w:line="400" w:lineRule="atLeast"/>
+        <w:jc w:val="both"/>
+        <w:rPr>
+          <w:rFonts w:eastAsiaTheme="minorEastAsia"/>
+          <w:lang w:val="es-CO" w:eastAsia="ja-JP"/>
+        </w:rPr>
+      </w:pPr>
+    </w:p>
+    <w:p>
+      <w:pPr>
+        <w:autoSpaceDE w:val="0"/>
+        <w:autoSpaceDN w:val="0"/>
+        <w:adjustRightInd w:val="0"/>
+        <w:spacing w:line="400" w:lineRule="atLeast"/>
+        <w:jc w:val="both"/>
+        <w:rPr>
+          <w:rFonts w:eastAsiaTheme="minorEastAsia"/>
+          <w:lang w:val="es-CO" w:eastAsia="ja-JP"/>
+        </w:rPr>
+      </w:pPr>
+    </w:p>
+    <w:p>
+      <w:pPr>
+        <w:autoSpaceDE w:val="0"/>
+        <w:autoSpaceDN w:val="0"/>
+        <w:adjustRightInd w:val="0"/>
+        <w:spacing w:line="400" w:lineRule="atLeast"/>
+        <w:jc w:val="both"/>
+        <w:rPr>
+          <w:rFonts w:eastAsiaTheme="minorEastAsia"/>
+          <w:lang w:val="es-CO" w:eastAsia="ja-JP"/>
+        </w:rPr>
+      </w:pPr>
+    </w:p>
+    <w:p>
+      <w:pPr>
+        <w:autoSpaceDE w:val="0"/>
+        <w:autoSpaceDN w:val="0"/>
+        <w:adjustRightInd w:val="0"/>
+        <w:spacing w:line="400" w:lineRule="atLeast"/>
         <w:rPr>
           <w:rFonts w:eastAsiaTheme="minorEastAsia"/>
           <w:lang w:val="es-CO" w:eastAsia="ja-JP"/>
@@ -15563,6 +15348,7 @@
                 <w:noProof/>
                 <w:lang w:val="es-CO" w:eastAsia="es-CO"/>
               </w:rPr>
+              <w:lastRenderedPageBreak/>
               <mc:AlternateContent>
                 <mc:Choice Requires="wps">
                   <w:drawing>
@@ -15958,7 +15744,6 @@
                 <w:noProof/>
                 <w:lang w:val="es-CO" w:eastAsia="es-CO"/>
               </w:rPr>
-              <w:lastRenderedPageBreak/>
               <mc:AlternateContent>
                 <mc:Choice Requires="wps">
                   <w:drawing>
@@ -16291,6 +16076,7 @@
                 <w:noProof/>
                 <w:lang w:val="es-CO" w:eastAsia="es-CO"/>
               </w:rPr>
+              <w:lastRenderedPageBreak/>
               <mc:AlternateContent>
                 <mc:Choice Requires="wps">
                   <w:drawing>
@@ -16681,7 +16467,6 @@
                 <w:noProof/>
                 <w:lang w:val="es-CO" w:eastAsia="es-CO"/>
               </w:rPr>
-              <w:lastRenderedPageBreak/>
               <mc:AlternateContent>
                 <mc:Choice Requires="wps">
                   <w:drawing>
@@ -16997,8 +16782,6 @@
         </w:rPr>
         <w:t>10)</w:t>
       </w:r>
-      <w:bookmarkStart w:id="3" w:name="_GoBack"/>
-      <w:bookmarkEnd w:id="3"/>
       <w:r>
         <w:rPr>
           <w:rFonts w:eastAsiaTheme="minorEastAsia"/>
@@ -17055,6 +16838,7 @@
                 <w:noProof/>
                 <w:lang w:val="es-CO" w:eastAsia="es-CO"/>
               </w:rPr>
+              <w:lastRenderedPageBreak/>
               <mc:AlternateContent>
                 <mc:Choice Requires="wps">
                   <w:drawing>
@@ -17444,7 +17228,6 @@
                 <w:noProof/>
                 <w:lang w:val="es-CO" w:eastAsia="es-CO"/>
               </w:rPr>
-              <w:lastRenderedPageBreak/>
               <mc:AlternateContent>
                 <mc:Choice Requires="wps">
                   <w:drawing>
@@ -17954,7 +17737,15 @@
           <w:rFonts w:eastAsiaTheme="minorEastAsia"/>
           <w:lang w:val="es-CO" w:eastAsia="ja-JP"/>
         </w:rPr>
-        <w:t>entre todas las variables de la encuesta, esto permite: verificar que el instrumento mide lo que tiene que medir, es decir, existe consistencia entre las variables de la encuesta y permite realizar el MCA dado que el objetivo general de este an</w:t>
+        <w:t xml:space="preserve">entre todas las variables de la encuesta, esto permite: </w:t>
+      </w:r>
+      <w:r>
+        <w:rPr>
+          <w:rFonts w:eastAsiaTheme="minorEastAsia"/>
+          <w:lang w:val="es-CO" w:eastAsia="ja-JP"/>
+        </w:rPr>
+        <w:lastRenderedPageBreak/>
+        <w:t>verificar que el instrumento mide lo que tiene que medir, es decir, existe consistencia entre las variables de la encuesta y permite realizar el MCA dado que el objetivo general de este an</w:t>
       </w:r>
       <w:r>
         <w:rPr>
@@ -18022,7 +17813,16 @@
           <w:rFonts w:eastAsiaTheme="minorEastAsia"/>
           <w:lang w:val="es-CO" w:eastAsia="ja-JP"/>
         </w:rPr>
-        <w:t>aciones y patrones de respuesta en los mapas perceptuales que se muestran más adelante.</w:t>
+        <w:t>aciones y patrones de res</w:t>
+      </w:r>
+      <w:bookmarkStart w:id="3" w:name="_GoBack"/>
+      <w:bookmarkEnd w:id="3"/>
+      <w:r>
+        <w:rPr>
+          <w:rFonts w:eastAsiaTheme="minorEastAsia"/>
+          <w:lang w:val="es-CO" w:eastAsia="ja-JP"/>
+        </w:rPr>
+        <w:t>puesta en los mapas perceptuales que se muestran más adelante.</w:t>
       </w:r>
     </w:p>
     <w:p>
@@ -18081,15 +17881,7 @@
           <w:rFonts w:eastAsiaTheme="minorEastAsia"/>
           <w:lang w:val="es-CO" w:eastAsia="ja-JP"/>
         </w:rPr>
-        <w:t xml:space="preserve">ve caracterizada fuertemente por la frecuencia de consumo de bebidas </w:t>
-      </w:r>
-      <w:r>
-        <w:rPr>
-          <w:rFonts w:eastAsiaTheme="minorEastAsia"/>
-          <w:lang w:val="es-CO" w:eastAsia="ja-JP"/>
-        </w:rPr>
-        <w:lastRenderedPageBreak/>
-        <w:t>alcohólicas (Pregunta 1), número de consumiciones en un día de consumo normal (Pregunta 2) y por la frecuencia con que se toma 6 o más bebidas alcohólicas en un solo día (Pregunta 3), todas estas variables conforman el dominio correspondiente al consumo de riesgo de a</w:t>
+        <w:t>ve caracterizada fuertemente por la frecuencia de consumo de bebidas alcohólicas (Pregunta 1), número de consumiciones en un día de consumo normal (Pregunta 2) y por la frecuencia con que se toma 6 o más bebidas alcohólicas en un solo día (Pregunta 3), todas estas variables conforman el dominio correspondiente al consumo de riesgo de a</w:t>
       </w:r>
       <w:r>
         <w:rPr>
@@ -18246,7 +18038,15 @@
           <w:rFonts w:eastAsiaTheme="minorEastAsia"/>
           <w:lang w:val="es-CO" w:eastAsia="ja-JP"/>
         </w:rPr>
-        <w:t>el hecho de que alguien (familiar, amigo, médico o profesional sanitario) muestre preocupación por el consumo de bebidas alcohólicas</w:t>
+        <w:t xml:space="preserve">el hecho de que alguien (familiar, amigo, médico o profesional sanitario) muestre preocupación por el consumo de </w:t>
+      </w:r>
+      <w:r>
+        <w:rPr>
+          <w:rFonts w:eastAsiaTheme="minorEastAsia"/>
+          <w:lang w:val="es-CO" w:eastAsia="ja-JP"/>
+        </w:rPr>
+        <w:lastRenderedPageBreak/>
+        <w:t>bebidas alcohólicas</w:t>
       </w:r>
       <w:r>
         <w:rPr>
@@ -18396,7 +18196,6 @@
           <w:rFonts w:eastAsiaTheme="minorEastAsia"/>
           <w:lang w:val="es-CO" w:eastAsia="ja-JP"/>
         </w:rPr>
-        <w:lastRenderedPageBreak/>
         <w:t>La lectura de los mapas perceptuales presentados a continuación se base en la definición de cuadrantes como se exhibe en la siguiente Figura.</w:t>
       </w:r>
     </w:p>
@@ -18585,7 +18384,15 @@
           <w:rFonts w:eastAsiaTheme="minorEastAsia"/>
           <w:lang w:val="es-CO" w:eastAsia="ja-JP"/>
         </w:rPr>
-        <w:t>la preocupación sobre el consumo de bebidas alcohólicas además de lesiones personales causadas por el hecho de beber.</w:t>
+        <w:t xml:space="preserve">la preocupación sobre el consumo de bebidas alcohólicas además de lesiones personales </w:t>
+      </w:r>
+      <w:r>
+        <w:rPr>
+          <w:rFonts w:eastAsiaTheme="minorEastAsia"/>
+          <w:lang w:val="es-CO" w:eastAsia="ja-JP"/>
+        </w:rPr>
+        <w:lastRenderedPageBreak/>
+        <w:t>causadas por el hecho de beber.</w:t>
       </w:r>
       <w:r>
         <w:rPr>
@@ -18674,7 +18481,6 @@
           <w:noProof/>
           <w:lang w:val="es-CO" w:eastAsia="es-CO"/>
         </w:rPr>
-        <w:lastRenderedPageBreak/>
         <w:drawing>
           <wp:inline distT="0" distB="0" distL="0" distR="0" wp14:anchorId="0ED0B133" wp14:editId="23246BEB">
             <wp:extent cx="5727700" cy="4580324"/>
@@ -18817,6 +18623,7 @@
           <w:rFonts w:eastAsiaTheme="minorEastAsia"/>
           <w:lang w:val="es-CO" w:eastAsia="ja-JP"/>
         </w:rPr>
+        <w:lastRenderedPageBreak/>
         <w:t xml:space="preserve">Prosiguiendo con el análisis, </w:t>
       </w:r>
       <w:r>
@@ -18877,7 +18684,6 @@
           <w:noProof/>
           <w:lang w:val="es-CO" w:eastAsia="es-CO"/>
         </w:rPr>
-        <w:lastRenderedPageBreak/>
         <w:drawing>
           <wp:inline distT="0" distB="0" distL="0" distR="0" wp14:anchorId="635998A5" wp14:editId="78D4D15D">
             <wp:extent cx="5943600" cy="4761865"/>
@@ -20174,15 +19980,7 @@
           <w:rFonts w:eastAsiaTheme="minorEastAsia"/>
           <w:lang w:val="es-CO" w:eastAsia="ja-JP"/>
         </w:rPr>
-        <w:t xml:space="preserve"> es relativamente bajo, se muestran algunos casos </w:t>
-      </w:r>
-      <w:r>
-        <w:rPr>
-          <w:rFonts w:eastAsiaTheme="minorEastAsia"/>
-          <w:lang w:val="es-CO" w:eastAsia="ja-JP"/>
-        </w:rPr>
-        <w:lastRenderedPageBreak/>
-        <w:t>preocupantes como los me</w:t>
+        <w:t xml:space="preserve"> es relativamente bajo, se muestran algunos casos preocupantes como los me</w:t>
       </w:r>
       <w:r>
         <w:rPr>
@@ -21472,12 +21270,19 @@
         <w:rPr>
           <w:color w:val="000000" w:themeColor="text1"/>
         </w:rPr>
-        <w:t>El presente estudio logra cumplir con su objetivo general el cual es analizar la relación existente entre los patrones de consumo de alcohol de un grupo de estudiantes universitarios con la edad, el sexo y la carrera en un grupo de 326 estudiantes de una universidad privada en la ciudad de Cali. La conclusión tomada a partir del análisis de los resultados arrojados por el SPSS es que con un nivel de significancia de 0.05, no hay suficiente evidencia para rechazar la hipótesis nula, por lo tanto se puede afirmar que no hay relación entre los patrones de consumo de alcohol, la edad, el género y la carrera en el grupo de estudiantes qu</w:t>
+        <w:t xml:space="preserve">El presente estudio logra cumplir con su objetivo general el cual es analizar la relación existente entre los patrones de consumo de alcohol de un grupo de estudiantes universitarios con la edad, el sexo y la carrera en un grupo de 326 estudiantes de una universidad privada en la ciudad de Cali. La conclusión tomada a partir del análisis de los resultados arrojados por el SPSS es que con un nivel de significancia de 0.05, no hay suficiente evidencia para rechazar la hipótesis nula, por lo tanto se puede afirmar que no hay relación entre los patrones de </w:t>
       </w:r>
       <w:r>
         <w:rPr>
           <w:color w:val="000000" w:themeColor="text1"/>
         </w:rPr>
+        <w:lastRenderedPageBreak/>
+        <w:t>consumo de alcohol, la edad, el género y la carrera en el grupo de estudiantes qu</w:t>
+      </w:r>
+      <w:r>
+        <w:rPr>
+          <w:color w:val="000000" w:themeColor="text1"/>
+        </w:rPr>
         <w:t>e participaron en este estudio.</w:t>
       </w:r>
     </w:p>
@@ -21507,133 +21312,92 @@
         <w:rPr>
           <w:color w:val="000000" w:themeColor="text1"/>
         </w:rPr>
-        <w:t xml:space="preserve"> (2010) el cual menciona que la brecha entre el consumo de hombres y mujeres cada vez es más </w:t>
+        <w:t xml:space="preserve"> (2010) el cual menciona que la brecha entre el consumo de hombres y mujeres cada vez es más pequeña; pero al mismo tiempo van en contravía de varios estudios NIAAA (2007); Lema, Varela y colaboradores (2011); Montaño, Morales, Gomez, Vera y Gantiva (2011); y el Estudio Nacional de Consumo de Sustancias Psicoactivas en Colombia (2013) quienes han encontrado que el consumo de alcohol de alto riesgo es más frecu</w:t>
       </w:r>
       <w:r>
         <w:rPr>
           <w:color w:val="000000" w:themeColor="text1"/>
         </w:rPr>
+        <w:t>ente en hombres que en mujeres.</w:t>
+      </w:r>
+    </w:p>
+    <w:p>
+      <w:pPr>
+        <w:spacing w:line="480" w:lineRule="auto"/>
+        <w:jc w:val="both"/>
+        <w:rPr>
+          <w:color w:val="000000" w:themeColor="text1"/>
+        </w:rPr>
+      </w:pPr>
+      <w:r>
+        <w:rPr>
+          <w:color w:val="000000" w:themeColor="text1"/>
+        </w:rPr>
+        <w:t xml:space="preserve">     En cuanto a la relación entre la edad y los patrones de consumo de alcohol, el presente estudio arroja resultados similares a los de Lema, Varela y colaboradores (2011) quienes tampoco encontraron diferencias significativas en cuanto al rango de edad y los patrones de consumo de alcohol de alto riesgo.</w:t>
+      </w:r>
+    </w:p>
+    <w:p>
+      <w:pPr>
+        <w:spacing w:line="480" w:lineRule="auto"/>
+        <w:jc w:val="both"/>
+        <w:rPr>
+          <w:color w:val="000000" w:themeColor="text1"/>
+        </w:rPr>
+      </w:pPr>
+      <w:r>
+        <w:rPr>
+          <w:color w:val="000000" w:themeColor="text1"/>
+        </w:rPr>
+        <w:t xml:space="preserve">     Tampoco se encontró relación entre los patrones de consumo de alcohol y la carrera estudiada por los estudiantes, lo cual difiere con los resultados encontrados en Colombia por Montaño y colaboradores (2011) quienes refieren que en las carreras de la facultad de ingeniería los patrones de consumo de alcohol son de alto riesgo en relación con las demás carreras.</w:t>
+      </w:r>
+    </w:p>
+    <w:p>
+      <w:pPr>
+        <w:spacing w:line="480" w:lineRule="auto"/>
+        <w:jc w:val="both"/>
+        <w:rPr>
+          <w:color w:val="000000" w:themeColor="text1"/>
+        </w:rPr>
+      </w:pPr>
+      <w:r>
+        <w:rPr>
+          <w:color w:val="000000" w:themeColor="text1"/>
+        </w:rPr>
+        <w:t xml:space="preserve">     Entre los factores que puede</w:t>
+      </w:r>
+      <w:r>
+        <w:rPr>
+          <w:color w:val="000000" w:themeColor="text1"/>
+        </w:rPr>
+        <w:t>n</w:t>
+      </w:r>
+      <w:r>
+        <w:rPr>
+          <w:color w:val="000000" w:themeColor="text1"/>
+        </w:rPr>
+        <w:t xml:space="preserve"> haber influido en los resultados es el hecho de que el estudio se llevó a cabo en una universidad privada lo cual implica un tipo de población específica. Otro posible factor influyente pudo ser que el AUDIT fue contestado después de un taller de prevención de consumo de sustancias psicoactivas en donde se habló de los posibles riesgos implícitos en el consumo de alcohol. Esto puede haber sesgado las respuestas de los estudiante</w:t>
+      </w:r>
+      <w:r>
+        <w:rPr>
+          <w:color w:val="000000" w:themeColor="text1"/>
+        </w:rPr>
+        <w:t>s al contestar el cuestionario.</w:t>
+      </w:r>
+    </w:p>
+    <w:p>
+      <w:pPr>
+        <w:spacing w:line="480" w:lineRule="auto"/>
+        <w:jc w:val="both"/>
+        <w:rPr>
+          <w:color w:val="000000" w:themeColor="text1"/>
+        </w:rPr>
+      </w:pPr>
+      <w:r>
+        <w:rPr>
+          <w:color w:val="000000" w:themeColor="text1"/>
+        </w:rPr>
         <w:lastRenderedPageBreak/>
-        <w:t xml:space="preserve">pequeña; pero al mismo tiempo van en contravía de varios estudios NIAAA (2007); Lema, Varela y colaboradores (2011); Montaño, Morales, </w:t>
-      </w:r>
-      <w:proofErr w:type="spellStart"/>
-      <w:r>
-        <w:rPr>
-          <w:color w:val="000000" w:themeColor="text1"/>
-        </w:rPr>
-        <w:t>Gomez</w:t>
-      </w:r>
-      <w:proofErr w:type="spellEnd"/>
-      <w:r>
-        <w:rPr>
-          <w:color w:val="000000" w:themeColor="text1"/>
-        </w:rPr>
-        <w:t xml:space="preserve">, Vera y </w:t>
-      </w:r>
-      <w:proofErr w:type="spellStart"/>
-      <w:r>
-        <w:rPr>
-          <w:color w:val="000000" w:themeColor="text1"/>
-        </w:rPr>
-        <w:t>Gantiva</w:t>
-      </w:r>
-      <w:proofErr w:type="spellEnd"/>
-      <w:r>
-        <w:rPr>
-          <w:color w:val="000000" w:themeColor="text1"/>
-        </w:rPr>
-        <w:t xml:space="preserve"> (2011); y el Estudio Nacional de Consumo de Sustancias Psicoactivas en Colombia (2013) quienes han encontrado que el consumo de alcohol de alto riesgo es más frecu</w:t>
-      </w:r>
-      <w:r>
-        <w:rPr>
-          <w:color w:val="000000" w:themeColor="text1"/>
-        </w:rPr>
-        <w:t>ente en hombres que en mujeres.</w:t>
-      </w:r>
-    </w:p>
-    <w:p>
-      <w:pPr>
-        <w:spacing w:line="480" w:lineRule="auto"/>
-        <w:jc w:val="both"/>
-        <w:rPr>
-          <w:color w:val="000000" w:themeColor="text1"/>
-        </w:rPr>
-      </w:pPr>
-      <w:r>
-        <w:rPr>
-          <w:color w:val="000000" w:themeColor="text1"/>
-        </w:rPr>
-        <w:t xml:space="preserve">     En cuanto a la relación entre la edad y los patrones de consumo de alcohol, el presente estudio arroja resultados similares a los de Lema, Varela y colaboradores (2011) quienes tampoco encontraron diferencias significativas en cuanto al rango de edad y los patrones de consumo de alcohol de alto riesgo.</w:t>
-      </w:r>
-    </w:p>
-    <w:p>
-      <w:pPr>
-        <w:spacing w:line="480" w:lineRule="auto"/>
-        <w:jc w:val="both"/>
-        <w:rPr>
-          <w:color w:val="000000" w:themeColor="text1"/>
-        </w:rPr>
-      </w:pPr>
-      <w:r>
-        <w:rPr>
-          <w:color w:val="000000" w:themeColor="text1"/>
-        </w:rPr>
-        <w:t xml:space="preserve">     Tampoco se encontró relación entre los patrones de consumo de alcohol y la carrera estudiada por los estudiantes, lo cual difiere con los resultados encontrados en Colombia por Montaño y colaboradores (2011) quienes refieren que en las carreras de la facultad de ingeniería los patrones de consumo de alcohol son de alto riesgo en relación con las demás carreras.</w:t>
-      </w:r>
-    </w:p>
-    <w:p>
-      <w:pPr>
-        <w:spacing w:line="480" w:lineRule="auto"/>
-        <w:jc w:val="both"/>
-        <w:rPr>
-          <w:color w:val="000000" w:themeColor="text1"/>
-        </w:rPr>
-      </w:pPr>
-      <w:r>
-        <w:rPr>
-          <w:color w:val="000000" w:themeColor="text1"/>
-        </w:rPr>
-        <w:t xml:space="preserve">     Entre los factores que puede</w:t>
-      </w:r>
-      <w:r>
-        <w:rPr>
-          <w:color w:val="000000" w:themeColor="text1"/>
-        </w:rPr>
-        <w:t>n</w:t>
-      </w:r>
-      <w:r>
-        <w:rPr>
-          <w:color w:val="000000" w:themeColor="text1"/>
-        </w:rPr>
-        <w:t xml:space="preserve"> haber influido en los resultados es el hecho de que el estudio se llevó a cabo en una universidad privada lo cual implica un tipo de población específica. Otro posible factor influyente pudo ser que el AUDIT fue contestado después de un taller de prevención de consumo de sustancias psicoactivas en donde se habló de los posibles riesgos implícitos en el consumo de alcohol. Esto puede haber sesgado las respuestas de los estudiante</w:t>
-      </w:r>
-      <w:r>
-        <w:rPr>
-          <w:color w:val="000000" w:themeColor="text1"/>
-        </w:rPr>
-        <w:t>s al contestar el cuestionario.</w:t>
-      </w:r>
-    </w:p>
-    <w:p>
-      <w:pPr>
-        <w:spacing w:line="480" w:lineRule="auto"/>
-        <w:jc w:val="both"/>
-        <w:rPr>
-          <w:color w:val="000000" w:themeColor="text1"/>
-        </w:rPr>
-      </w:pPr>
-      <w:r>
-        <w:rPr>
-          <w:color w:val="000000" w:themeColor="text1"/>
-        </w:rPr>
-        <w:t xml:space="preserve">     Debido a que la información encontrada en los diversos estudios revisados no es totalmente coherente con los resultados obtenidos en el presente estudio, es importante continuar analizando los datos recogidos en los talleres de prevención dictados en la universidad, que corresponden a cohortes de semestres siguientes (2014-1, 2014-2 y 2015-1), en un intento de ampliar la población del estudio y comparar longitudinalmente los resultados </w:t>
-      </w:r>
-      <w:r>
-        <w:rPr>
-          <w:color w:val="000000" w:themeColor="text1"/>
-        </w:rPr>
-        <w:lastRenderedPageBreak/>
-        <w:t>de las cinco cohortes. Esto pone al presente estudio en una potencial línea de investigación que podría arrojar resultados muy valiosos no solamente para la investigación a nivel nacional, sino que daría pautas al programa de prevención del consumo de sustancias psicoactivas de la universidad para direccionar el programa de prevención de forma más específica a las áreas o poblaci</w:t>
+        <w:t xml:space="preserve">     Debido a que la información encontrada en los diversos estudios revisados no es totalmente coherente con los resultados obtenidos en el presente estudio, es importante continuar analizando los datos recogidos en los talleres de prevención dictados en la universidad, que corresponden a cohortes de semestres siguientes (2014-1, 2014-2 y 2015-1), en un intento de ampliar la población del estudio y comparar longitudinalmente los resultados de las cinco cohortes. Esto pone al presente estudio en una potencial línea de investigación que podría arrojar resultados muy valiosos no solamente para la investigación a nivel nacional, sino que daría pautas al programa de prevención del consumo de sustancias psicoactivas de la universidad para direccionar el programa de prevención de forma más específica a las áreas o poblaci</w:t>
       </w:r>
       <w:r>
         <w:rPr>
@@ -21776,23 +21540,7 @@
         <w:jc w:val="both"/>
       </w:pPr>
       <w:r>
-        <w:t xml:space="preserve">Babor, T. F., </w:t>
-      </w:r>
-      <w:proofErr w:type="spellStart"/>
-      <w:r>
-        <w:t>Higgins-Biddle</w:t>
-      </w:r>
-      <w:proofErr w:type="spellEnd"/>
-      <w:r>
-        <w:t xml:space="preserve">, J. C., Saunders, J. B., &amp; </w:t>
-      </w:r>
-      <w:proofErr w:type="spellStart"/>
-      <w:r>
-        <w:t>Monteiro</w:t>
-      </w:r>
-      <w:proofErr w:type="spellEnd"/>
-      <w:r>
-        <w:t xml:space="preserve">, M. G. (2001). Cuestionario de Identificación de los </w:t>
+        <w:t xml:space="preserve">Babor, T. F., Higgins-Biddle, J. C., Saunders, J. B., &amp; Monteiro, M. G. (2001). Cuestionario de Identificación de los </w:t>
       </w:r>
       <w:proofErr w:type="spellStart"/>
       <w:r>
@@ -21829,15 +21577,7 @@
         <w:jc w:val="both"/>
       </w:pPr>
       <w:r>
-        <w:t xml:space="preserve">Babor, T., &amp; </w:t>
-      </w:r>
-      <w:proofErr w:type="spellStart"/>
-      <w:r>
-        <w:t>Higgins-Biddle</w:t>
-      </w:r>
-      <w:proofErr w:type="spellEnd"/>
-      <w:r>
-        <w:t xml:space="preserve">, J. (2001). Intervención breve para el consumo de riesgo y perjudicial de alcohol: Un manual para la utilización en atención primaria. </w:t>
+        <w:t xml:space="preserve">Babor, T., &amp; Higgins-Biddle, J. (2001). Intervención breve para el consumo de riesgo y perjudicial de alcohol: Un manual para la utilización en atención primaria. </w:t>
       </w:r>
       <w:r>
         <w:rPr>
@@ -22112,7 +21852,6 @@
         <w:rPr>
           <w:lang w:val="en-US"/>
         </w:rPr>
-        <w:lastRenderedPageBreak/>
         <w:t>F</w:t>
       </w:r>
       <w:r>
@@ -22801,16 +22540,7 @@
           <w:color w:val="1A1A1A"/>
           <w:lang w:eastAsia="ja-JP"/>
         </w:rPr>
-        <w:t xml:space="preserve"> del cuestionario para identificación de trastornos debidos al consumo </w:t>
-      </w:r>
-      <w:r>
-        <w:rPr>
-          <w:rFonts w:eastAsiaTheme="minorEastAsia"/>
-          <w:color w:val="1A1A1A"/>
-          <w:lang w:eastAsia="ja-JP"/>
-        </w:rPr>
-        <w:lastRenderedPageBreak/>
-        <w:t>de alcohol (</w:t>
+        <w:t xml:space="preserve"> del cuestionario para identificación de trastornos debidos al consumo de alcohol (</w:t>
       </w:r>
       <w:proofErr w:type="spellStart"/>
       <w:r>
@@ -23426,7 +23156,7 @@
         <w:rStyle w:val="PageNumber"/>
         <w:noProof/>
       </w:rPr>
-      <w:t>53</w:t>
+      <w:t>47</w:t>
     </w:r>
     <w:r>
       <w:rPr>
@@ -26219,7 +25949,7 @@
 </file>
 
 <file path=customXml/itemProps1.xml><?xml version="1.0" encoding="utf-8"?>
-<ds:datastoreItem xmlns:ds="http://schemas.openxmlformats.org/officeDocument/2006/customXml" ds:itemID="{556778F9-884D-4B34-9894-66A959B70619}">
+<ds:datastoreItem xmlns:ds="http://schemas.openxmlformats.org/officeDocument/2006/customXml" ds:itemID="{96076D48-BD5C-49C8-A36A-753469C9881E}">
   <ds:schemaRefs>
     <ds:schemaRef ds:uri="http://schemas.openxmlformats.org/officeDocument/2006/bibliography"/>
   </ds:schemaRefs>

</xml_diff>